<commit_message>
CHỉnh sửa phát cuối
</commit_message>
<xml_diff>
--- a/Thuc_Hanh/Buoi1/Bài thực hành tuần 1.docx
+++ b/Thuc_Hanh/Buoi1/Bài thực hành tuần 1.docx
@@ -23,12 +23,12 @@
           <wp:inline distB="114300" distT="114300" distL="114300" distR="114300">
             <wp:extent cx="5731200" cy="2870200"/>
             <wp:effectExtent b="0" l="0" r="0" t="0"/>
-            <wp:docPr id="3" name="image1.png"/>
+            <wp:docPr id="3" name="image2.png"/>
             <a:graphic>
               <a:graphicData uri="http://schemas.openxmlformats.org/drawingml/2006/picture">
                 <pic:pic>
                   <pic:nvPicPr>
-                    <pic:cNvPr id="0" name="image1.png"/>
+                    <pic:cNvPr id="0" name="image2.png"/>
                     <pic:cNvPicPr preferRelativeResize="0"/>
                   </pic:nvPicPr>
                   <pic:blipFill>
@@ -77,7 +77,7 @@
         <w:rPr/>
         <w:drawing>
           <wp:inline distB="114300" distT="114300" distL="114300" distR="114300">
-            <wp:extent cx="5731200" cy="2819400"/>
+            <wp:extent cx="5731200" cy="2768600"/>
             <wp:effectExtent b="0" l="0" r="0" t="0"/>
             <wp:docPr id="1" name="image3.png"/>
             <a:graphic>
@@ -97,7 +97,7 @@
                   <pic:spPr>
                     <a:xfrm>
                       <a:off x="0" y="0"/>
-                      <a:ext cx="5731200" cy="2819400"/>
+                      <a:ext cx="5731200" cy="2768600"/>
                     </a:xfrm>
                     <a:prstGeom prst="rect"/>
                     <a:ln/>
@@ -135,12 +135,12 @@
           <wp:inline distB="114300" distT="114300" distL="114300" distR="114300">
             <wp:extent cx="5731200" cy="1803400"/>
             <wp:effectExtent b="0" l="0" r="0" t="0"/>
-            <wp:docPr id="2" name="image2.png"/>
+            <wp:docPr id="2" name="image1.png"/>
             <a:graphic>
               <a:graphicData uri="http://schemas.openxmlformats.org/drawingml/2006/picture">
                 <pic:pic>
                   <pic:nvPicPr>
-                    <pic:cNvPr id="0" name="image2.png"/>
+                    <pic:cNvPr id="0" name="image1.png"/>
                     <pic:cNvPicPr preferRelativeResize="0"/>
                   </pic:nvPicPr>
                   <pic:blipFill>

</xml_diff>